<commit_message>
Add new meeting minutes
</commit_message>
<xml_diff>
--- a/assets/minutes/etgra_board_meeting_november_15_2022.docx
+++ b/assets/minutes/etgra_board_meeting_november_15_2022.docx
@@ -25,53 +25,51 @@
           <w:sz w:val="26"/>
           <w:szCs w:val="26"/>
         </w:rPr>
-        <w:t xml:space="preserve">ETGRA </w:t>
-      </w:r>
-      <w:proofErr w:type="spellStart"/>
+        <w:t xml:space="preserve">ETGRA BoD Mtg </w:t>
+      </w:r>
       <w:r>
         <w:rPr>
           <w:sz w:val="26"/>
           <w:szCs w:val="26"/>
         </w:rPr>
-        <w:t>BoD</w:t>
-      </w:r>
-      <w:proofErr w:type="spellEnd"/>
+        <w:t>11/15</w:t>
+      </w:r>
       <w:r>
         <w:rPr>
           <w:sz w:val="26"/>
           <w:szCs w:val="26"/>
         </w:rPr>
-        <w:t xml:space="preserve"> </w:t>
-      </w:r>
-      <w:proofErr w:type="spellStart"/>
-      <w:r>
+        <w:t>/2022</w:t>
+      </w:r>
+    </w:p>
+    <w:p>
+      <w:pPr>
+        <w:rPr>
+          <w:sz w:val="16"/>
+          <w:szCs w:val="16"/>
+        </w:rPr>
+      </w:pPr>
+    </w:p>
+    <w:p>
+      <w:pPr>
         <w:rPr>
           <w:sz w:val="26"/>
           <w:szCs w:val="26"/>
         </w:rPr>
-        <w:t>Mtg</w:t>
-      </w:r>
-      <w:proofErr w:type="spellEnd"/>
+      </w:pPr>
       <w:r>
         <w:rPr>
           <w:sz w:val="26"/>
           <w:szCs w:val="26"/>
         </w:rPr>
-        <w:t xml:space="preserve"> </w:t>
+        <w:t>Minutes</w:t>
       </w:r>
       <w:r>
         <w:rPr>
           <w:sz w:val="26"/>
           <w:szCs w:val="26"/>
         </w:rPr>
-        <w:t>11/15</w:t>
-      </w:r>
-      <w:r>
-        <w:rPr>
-          <w:sz w:val="26"/>
-          <w:szCs w:val="26"/>
-        </w:rPr>
-        <w:t>/2022</w:t>
+        <w:t xml:space="preserve"> of Meeting</w:t>
       </w:r>
     </w:p>
     <w:p>
@@ -84,36 +82,6 @@
     </w:p>
     <w:p>
       <w:pPr>
-        <w:rPr>
-          <w:sz w:val="26"/>
-          <w:szCs w:val="26"/>
-        </w:rPr>
-      </w:pPr>
-      <w:r>
-        <w:rPr>
-          <w:sz w:val="26"/>
-          <w:szCs w:val="26"/>
-        </w:rPr>
-        <w:t>Minutes</w:t>
-      </w:r>
-      <w:r>
-        <w:rPr>
-          <w:sz w:val="26"/>
-          <w:szCs w:val="26"/>
-        </w:rPr>
-        <w:t xml:space="preserve"> of Meeting</w:t>
-      </w:r>
-    </w:p>
-    <w:p>
-      <w:pPr>
-        <w:rPr>
-          <w:sz w:val="16"/>
-          <w:szCs w:val="16"/>
-        </w:rPr>
-      </w:pPr>
-    </w:p>
-    <w:p>
-      <w:pPr>
         <w:spacing w:line="360" w:lineRule="auto"/>
       </w:pPr>
       <w:r>
@@ -126,76 +94,54 @@
         <w:t xml:space="preserve"> </w:t>
       </w:r>
       <w:r>
-        <w:t xml:space="preserve">Tony Thomas, </w:t>
-      </w:r>
-      <w:proofErr w:type="gramStart"/>
-      <w:r>
-        <w:t>President</w:t>
-      </w:r>
-      <w:r>
-        <w:t>(</w:t>
-      </w:r>
-      <w:proofErr w:type="gramEnd"/>
-      <w:r>
-        <w:t xml:space="preserve">6:40) </w:t>
+        <w:t>Tony Thomas, President</w:t>
+      </w:r>
+      <w:r>
+        <w:t xml:space="preserve">(6:40) </w:t>
       </w:r>
       <w:r>
         <w:t>;</w:t>
       </w:r>
       <w:r>
+        <w:t xml:space="preserve"> Curtis Shoemaker, VP(BOD);</w:t>
+      </w:r>
+      <w:r>
         <w:t xml:space="preserve"> </w:t>
       </w:r>
       <w:r>
-        <w:t>Curtis Shoemaker</w:t>
-      </w:r>
-      <w:r>
-        <w:t>, VP(BOD);</w:t>
+        <w:t>Pat Thomas, Treasurer</w:t>
+      </w:r>
+      <w:r>
+        <w:t xml:space="preserve"> (6:40)</w:t>
+      </w:r>
+      <w:r>
+        <w:t>;</w:t>
+      </w:r>
+      <w:r>
+        <w:t xml:space="preserve"> Andrea Thompson, Secretary</w:t>
       </w:r>
       <w:r>
         <w:t xml:space="preserve"> </w:t>
       </w:r>
       <w:r>
-        <w:t>Pat Thomas, Treasurer</w:t>
-      </w:r>
-      <w:r>
-        <w:t xml:space="preserve"> (6:40)</w:t>
-      </w:r>
-      <w:r>
-        <w:t>;</w:t>
-      </w:r>
-      <w:r>
-        <w:t xml:space="preserve"> Andrea Thompson, Secretary</w:t>
-      </w:r>
-      <w:r>
         <w:t xml:space="preserve"> </w:t>
       </w:r>
+    </w:p>
+    <w:p>
+      <w:pPr>
+        <w:spacing w:line="360" w:lineRule="auto"/>
+      </w:pPr>
+      <w:r>
+        <w:t>Directors attending:</w:t>
+      </w:r>
+      <w:r>
+        <w:t xml:space="preserve">  </w:t>
+      </w:r>
       <w:r>
         <w:t xml:space="preserve"> </w:t>
       </w:r>
-    </w:p>
-    <w:p>
-      <w:pPr>
-        <w:spacing w:line="360" w:lineRule="auto"/>
-      </w:pPr>
-      <w:r>
-        <w:t>Directors attending:</w:t>
-      </w:r>
-      <w:r>
-        <w:t xml:space="preserve">  </w:t>
-      </w:r>
-      <w:r>
-        <w:t xml:space="preserve"> </w:t>
-      </w:r>
-      <w:r>
-        <w:t xml:space="preserve">Gwen </w:t>
-      </w:r>
-      <w:proofErr w:type="spellStart"/>
-      <w:r>
-        <w:t>Vandermartin</w:t>
-      </w:r>
-      <w:proofErr w:type="spellEnd"/>
-      <w:r>
-        <w:t xml:space="preserve">, </w:t>
+      <w:r>
+        <w:t xml:space="preserve">Gwen Vandermartin, </w:t>
       </w:r>
       <w:r>
         <w:t>Dempsey Walton</w:t>
@@ -207,10 +153,7 @@
         <w:t xml:space="preserve"> (6:45)</w:t>
       </w:r>
       <w:r>
-        <w:t xml:space="preserve">, </w:t>
-      </w:r>
-      <w:r>
-        <w:t>Charles Johnson, Donnie Driver</w:t>
+        <w:t>, Charles Johnson, Donnie Driver</w:t>
       </w:r>
     </w:p>
     <w:p>
@@ -256,8 +199,10 @@
         <w:t>–</w:t>
       </w:r>
       <w:r>
-        <w:t>September</w:t>
-      </w:r>
+        <w:t>October</w:t>
+      </w:r>
+      <w:bookmarkStart w:id="0" w:name="_GoBack"/>
+      <w:bookmarkEnd w:id="0"/>
       <w:r>
         <w:t xml:space="preserve"> minutes </w:t>
       </w:r>
@@ -268,13 +213,8 @@
         <w:t xml:space="preserve"> by Andrea Thompson. </w:t>
       </w:r>
       <w:r>
-        <w:t xml:space="preserve">Gwen </w:t>
-      </w:r>
-      <w:proofErr w:type="spellStart"/>
-      <w:r>
-        <w:t>Vandermartin</w:t>
-      </w:r>
-      <w:proofErr w:type="spellEnd"/>
+        <w:t>Gwen Vandermartin</w:t>
+      </w:r>
       <w:r>
         <w:t xml:space="preserve">-motion to approve minutes as written, </w:t>
       </w:r>
@@ -349,22 +289,7 @@
         <w:t xml:space="preserve"> Scholarship fund-no activity- $2580.07, Disaster fund-no activity- $700. </w:t>
       </w:r>
       <w:r>
-        <w:t>Youth fund- $14</w:t>
-      </w:r>
-      <w:r>
-        <w:t>4</w:t>
-      </w:r>
-      <w:r>
-        <w:t>2.5</w:t>
-      </w:r>
-      <w:r>
-        <w:t>6-$30 memberships and $10 correction</w:t>
-      </w:r>
-      <w:r>
-        <w:t>, Building fund- $</w:t>
-      </w:r>
-      <w:r>
-        <w:t xml:space="preserve">6405.59-transfer not yet done from BF to GF for survey. BF deposits of $65 for renewals. </w:t>
+        <w:t xml:space="preserve">Youth fund- $1442.56-$30 memberships and $10 correction, Building fund- $6405.59-transfer not yet done from BF to GF for survey. BF deposits of $65 for renewals. </w:t>
       </w:r>
       <w:r>
         <w:t>G</w:t>
@@ -590,21 +515,7 @@
         <w:rPr>
           <w:color w:val="000000" w:themeColor="text1"/>
         </w:rPr>
-        <w:t xml:space="preserve">Kim </w:t>
-      </w:r>
-      <w:proofErr w:type="spellStart"/>
-      <w:r>
-        <w:rPr>
-          <w:color w:val="000000" w:themeColor="text1"/>
-        </w:rPr>
-        <w:t>Keplar</w:t>
-      </w:r>
-      <w:proofErr w:type="spellEnd"/>
-      <w:r>
-        <w:rPr>
-          <w:color w:val="000000" w:themeColor="text1"/>
-        </w:rPr>
-        <w:t xml:space="preserve"> has agreed to work on sales, but is not available for conference calls.</w:t>
+        <w:t>Kim Keplar has agreed to work on sales, but is not available for conference calls.</w:t>
       </w:r>
     </w:p>
     <w:p>
@@ -630,21 +541,7 @@
         <w:rPr>
           <w:color w:val="000000" w:themeColor="text1"/>
         </w:rPr>
-        <w:t xml:space="preserve">will contact PVAMU to request speaker regarding </w:t>
-      </w:r>
-      <w:proofErr w:type="spellStart"/>
-      <w:r>
-        <w:rPr>
-          <w:color w:val="000000" w:themeColor="text1"/>
-        </w:rPr>
-        <w:t>antiparasitics</w:t>
-      </w:r>
-      <w:proofErr w:type="spellEnd"/>
-      <w:r>
-        <w:rPr>
-          <w:color w:val="000000" w:themeColor="text1"/>
-        </w:rPr>
-        <w:t xml:space="preserve"> for goats.</w:t>
+        <w:t>will contact PVAMU to request speaker regarding antiparasitics for goats.</w:t>
       </w:r>
     </w:p>
     <w:p>
@@ -694,16 +591,8 @@
         <w:rPr>
           <w:color w:val="000000" w:themeColor="text1"/>
         </w:rPr>
-        <w:t xml:space="preserve">.  </w:t>
-      </w:r>
-      <w:proofErr w:type="gramStart"/>
-      <w:r>
-        <w:rPr>
-          <w:color w:val="000000" w:themeColor="text1"/>
-        </w:rPr>
-        <w:t>made</w:t>
-      </w:r>
-      <w:proofErr w:type="gramEnd"/>
+        <w:t>.  made</w:t>
+      </w:r>
       <w:r>
         <w:rPr>
           <w:color w:val="000000" w:themeColor="text1"/>
@@ -913,21 +802,7 @@
         <w:rPr>
           <w:color w:val="000000" w:themeColor="text1"/>
         </w:rPr>
-        <w:t xml:space="preserve">Abstain from vote-Andrea Thompson, Gwen </w:t>
-      </w:r>
-      <w:proofErr w:type="spellStart"/>
-      <w:r>
-        <w:rPr>
-          <w:color w:val="000000" w:themeColor="text1"/>
-        </w:rPr>
-        <w:t>Vandermartin</w:t>
-      </w:r>
-      <w:proofErr w:type="spellEnd"/>
-      <w:r>
-        <w:rPr>
-          <w:color w:val="000000" w:themeColor="text1"/>
-        </w:rPr>
-        <w:t xml:space="preserve">, Dempsey Walton </w:t>
+        <w:t xml:space="preserve">Abstain from vote-Andrea Thompson, Gwen Vandermartin, Dempsey Walton </w:t>
       </w:r>
     </w:p>
     <w:p>
@@ -980,21 +855,7 @@
         <w:rPr>
           <w:color w:val="000000" w:themeColor="text1"/>
         </w:rPr>
-        <w:t xml:space="preserve">December is typically face to face budget meeting-many have conflicts on various weekends. Curtis S asked how much budget has increased year to year-motion made by Curtis S.  </w:t>
-      </w:r>
-      <w:proofErr w:type="gramStart"/>
-      <w:r>
-        <w:rPr>
-          <w:color w:val="000000" w:themeColor="text1"/>
-        </w:rPr>
-        <w:t>to</w:t>
-      </w:r>
-      <w:proofErr w:type="gramEnd"/>
-      <w:r>
-        <w:rPr>
-          <w:color w:val="000000" w:themeColor="text1"/>
-        </w:rPr>
-        <w:t xml:space="preserve"> vote tonight to add 10% to current budget and approve without additional face to face meeting. Donnie D. 2</w:t>
+        <w:t>December is typically face to face budget meeting-many have conflicts on various weekends. Curtis S asked how much budget has increased year to year-motion made by Curtis S.  to vote tonight to add 10% to current budget and approve without additional face to face meeting. Donnie D. 2</w:t>
       </w:r>
       <w:r>
         <w:rPr>
@@ -1118,8 +979,6 @@
         </w:rPr>
         <w:t>37</w:t>
       </w:r>
-      <w:bookmarkStart w:id="0" w:name="_GoBack"/>
-      <w:bookmarkEnd w:id="0"/>
       <w:r>
         <w:rPr>
           <w:color w:val="000000" w:themeColor="text1"/>

</xml_diff>